<commit_message>
fixed dynamic content formatting
</commit_message>
<xml_diff>
--- a/Proposal Info/DynamicContent.docx
+++ b/Proposal Info/DynamicContent.docx
@@ -33,7 +33,13 @@
         </w:rPr>
       </w:pPr>
       <w:r>
-        <w:rPr/>
+        <w:rPr>
+          <w:b/>
+          <w:bCs/>
+          <w:i w:val="false"/>
+          <w:iCs w:val="false"/>
+          <w:u w:val="single"/>
+        </w:rPr>
       </w:r>
     </w:p>
     <w:p>
@@ -54,7 +60,7 @@
       <w:pPr>
         <w:pStyle w:val="Normal"/>
         <w:widowControl/>
-        <w:overflowPunct w:val="false"/>
+        <w:overflowPunct w:val="true"/>
         <w:bidi w:val="0"/>
         <w:ind w:left="720" w:right="0" w:hanging="0"/>
         <w:jc w:val="left"/>
@@ -63,18 +69,14 @@
       <w:r>
         <w:rPr/>
         <w:tab/>
-        <w:t xml:space="preserve">To find notes that the user wants, they will be able to search by most of the attributes in the posts table. They can search by class, author of notes, rating, date, and subject. There will be selection options at the top of a page and below notes that match the search criteria will appear. The results will depend on the search and will include a post title, author name, class title, rating info, a possible professor endorsement, and a hyperlink connecting to the actual notes </w:t>
-      </w:r>
-      <w:r>
-        <w:rPr/>
-        <w:t>themselves.</w:t>
+        <w:t>To find notes that the user wants, they will be able to search by most of the attributes in the posts table. They can search by class, author of notes, rating, date, and subject. There will be selection options at the top of a page and below notes that match the search criteria will appear. The results will depend on the search and will include a post title, author name, class title, rating info, a possible professor endorsement, and a hyperlink connecting to the actual notes themselves.</w:t>
       </w:r>
     </w:p>
     <w:p>
       <w:pPr>
         <w:pStyle w:val="Normal"/>
         <w:widowControl/>
-        <w:overflowPunct w:val="false"/>
+        <w:overflowPunct w:val="true"/>
         <w:bidi w:val="0"/>
         <w:ind w:left="720" w:right="0" w:hanging="0"/>
         <w:jc w:val="left"/>
@@ -102,7 +104,7 @@
       <w:pPr>
         <w:pStyle w:val="Normal"/>
         <w:widowControl/>
-        <w:overflowPunct w:val="false"/>
+        <w:overflowPunct w:val="true"/>
         <w:bidi w:val="0"/>
         <w:ind w:left="809" w:right="0" w:hanging="0"/>
         <w:jc w:val="left"/>
@@ -111,27 +113,7 @@
       <w:r>
         <w:rPr/>
         <w:tab/>
-        <w:t xml:space="preserve">Each user will have a profile with their email, username, role, and previously posted notes. All the previous posts will have ratings and hyperlinks to them. The user information will come from the user table. </w:t>
-      </w:r>
-      <w:r>
-        <w:rPr/>
-        <w:t>T</w:t>
-      </w:r>
-      <w:r>
-        <w:rPr/>
-        <w:t xml:space="preserve">he notes </w:t>
-      </w:r>
-      <w:r>
-        <w:rPr/>
-        <w:t xml:space="preserve">titles, ratings and hyperlinks </w:t>
-      </w:r>
-      <w:r>
-        <w:rPr/>
-        <w:t xml:space="preserve">will come from the </w:t>
-      </w:r>
-      <w:r>
-        <w:rPr/>
-        <w:t>posts table.</w:t>
+        <w:t>Each user will have a profile with their email, username, role, and previously posted notes. All the previous posts will have ratings and hyperlinks to them. The user information will come from the user table. The notes titles, ratings and hyperlinks will come from the posts table.</w:t>
       </w:r>
     </w:p>
     <w:p>
@@ -162,7 +144,7 @@
       <w:pPr>
         <w:pStyle w:val="Normal"/>
         <w:widowControl/>
-        <w:overflowPunct w:val="false"/>
+        <w:overflowPunct w:val="true"/>
         <w:bidi w:val="0"/>
         <w:ind w:left="720" w:right="0" w:hanging="0"/>
         <w:jc w:val="left"/>
@@ -171,9 +153,6 @@
       <w:r>
         <w:rPr/>
         <w:tab/>
-      </w:r>
-      <w:r>
-        <w:rPr/>
         <w:t>To make the notes more interactive, users will be able to make comments like sticky notes on specific locations in a post. These comments will be seen by all users and will facilitate a discussion and improving of notes. Along with in line sticky note style comments there will also be a comments section at the bottom of the notes page for more lengthy discussion. The content and location of the comments will come from the comments table. Every time a new comment is made it will be stored in the comments table and upon refresh will appear to other users looking at the same notes page.</w:t>
       </w:r>
     </w:p>
@@ -181,7 +160,7 @@
       <w:pPr>
         <w:pStyle w:val="Normal"/>
         <w:widowControl/>
-        <w:overflowPunct w:val="false"/>
+        <w:overflowPunct w:val="true"/>
         <w:bidi w:val="0"/>
         <w:ind w:right="0" w:hanging="0"/>
         <w:jc w:val="left"/>
@@ -217,17 +196,18 @@
         <w:tabs>
           <w:tab w:val="left" w:pos="1440" w:leader="none"/>
         </w:tabs>
-        <w:overflowPunct w:val="false"/>
+        <w:overflowPunct w:val="true"/>
         <w:bidi w:val="0"/>
-        <w:ind w:left="4680" w:right="0" w:hanging="0"/>
+        <w:ind w:left="720" w:right="0" w:hanging="0"/>
         <w:jc w:val="left"/>
         <w:rPr/>
       </w:pPr>
+      <w:bookmarkStart w:id="1" w:name="__DdeLink__66_2034099630"/>
       <w:r>
         <w:rPr/>
         <w:t xml:space="preserve">             </w:t>
       </w:r>
-      <w:bookmarkEnd w:id="0"/>
+      <w:bookmarkEnd w:id="1"/>
       <w:r>
         <w:rPr/>
         <w:t>Over the course of a semester there is an enormous amount of material covered. Individual users will have the option to create a customized set of notes that pulls from a variety of other users posts and their own posts. This page will be highly customizable for the user and will avoid the need for the user to click through 30 documents to study for a test. They will select sections of posts that they want to use for their custom notes and it will create a new continually updated post in the posts table. Each time they select a section of another persons notes for insertion into their personal customized notes, their post will be updated in the posts table. It is very much like creating a Frankenstein collaboration of notes.</w:t>
@@ -492,6 +472,7 @@
     <w:rPrDefault>
       <w:rPr>
         <w:rFonts w:ascii="Liberation Serif" w:hAnsi="Liberation Serif" w:eastAsia="WenQuanYi Micro Hei" w:cs="Lohit Devanagari"/>
+        <w:sz w:val="20"/>
         <w:szCs w:val="24"/>
         <w:lang w:val="en-US" w:eastAsia="zh-CN" w:bidi="hi-IN"/>
       </w:rPr>
@@ -505,7 +486,7 @@
     <w:qFormat/>
     <w:pPr>
       <w:widowControl/>
-      <w:overflowPunct w:val="false"/>
+      <w:overflowPunct w:val="true"/>
       <w:bidi w:val="0"/>
       <w:jc w:val="left"/>
     </w:pPr>

</xml_diff>